<commit_message>
Updated TCRs and VCDs
</commit_message>
<xml_diff>
--- a/validation/VCD-KO-SO-EPD-ICU-PR-0035.docx
+++ b/validation/VCD-KO-SO-EPD-ICU-PR-0035.docx
@@ -4854,7 +4854,7 @@
               <w:rPr>
                 <w:i/>
               </w:rPr>
-              <w:t>..\..\2020-03-23_full_manual_with_errors\_001.txt</w:t>
+              <w:t>..\..\logs\2020-03-23_full_manual_with_errors\_001.txt</w:t>
             </w:r>
             <w:r>
               <w:t xml:space="preserve">. Test began at </w:t>
@@ -4924,7 +4924,7 @@
               <w:rPr>
                 <w:i/>
               </w:rPr>
-              <w:t>..\..\2020-03-23_full_manual_with_errors\_001.txt</w:t>
+              <w:t>..\..\logs\2020-03-23_full_manual_with_errors\_001.txt</w:t>
             </w:r>
             <w:r>
               <w:t xml:space="preserve">. Test began at </w:t>
@@ -4994,7 +4994,7 @@
               <w:rPr>
                 <w:i/>
               </w:rPr>
-              <w:t>..\..\2020-03-23_full_manual_with_errors\_001.txt</w:t>
+              <w:t>..\..\logs\2020-03-23_full_manual_with_errors\_001.txt</w:t>
             </w:r>
             <w:r>
               <w:t xml:space="preserve">. Test began at </w:t>
@@ -5064,7 +5064,7 @@
               <w:rPr>
                 <w:i/>
               </w:rPr>
-              <w:t>..\..\2020-03-23_full_manual_with_errors\_001.txt</w:t>
+              <w:t>..\..\logs\2020-03-23_full_manual_with_errors\_001.txt</w:t>
             </w:r>
             <w:r>
               <w:t xml:space="preserve">. Test began at </w:t>
@@ -5133,7 +5133,7 @@
               <w:rPr>
                 <w:i/>
               </w:rPr>
-              <w:t>..\..\2020-03-23_full_manual_with_errors\_001.txt</w:t>
+              <w:t>..\..\logs\2020-03-23_full_manual_with_errors\_001.txt</w:t>
             </w:r>
             <w:r>
               <w:t xml:space="preserve">. Test began at </w:t>
@@ -5198,7 +5198,7 @@
               <w:rPr>
                 <w:i/>
               </w:rPr>
-              <w:t>..\..\2020-03-23_full_manual_with_errors\_001.txt</w:t>
+              <w:t>..\..\logs\2020-03-23_full_manual_with_errors\_001.txt</w:t>
             </w:r>
             <w:r>
               <w:t xml:space="preserve">. Test began at </w:t>
@@ -5263,7 +5263,7 @@
               <w:rPr>
                 <w:i/>
               </w:rPr>
-              <w:t>..\..\2020-03-23_full_manual_with_errors\_001.txt</w:t>
+              <w:t>..\..\logs\2020-03-23_full_manual_with_errors\_001.txt</w:t>
             </w:r>
             <w:r>
               <w:t xml:space="preserve">. Test began at </w:t>
@@ -5328,7 +5328,7 @@
               <w:rPr>
                 <w:i/>
               </w:rPr>
-              <w:t>..\..\2020-03-23_full_manual_with_errors\_001.txt</w:t>
+              <w:t>..\..\logs\2020-03-23_full_manual_with_errors\_001.txt</w:t>
             </w:r>
             <w:r>
               <w:t xml:space="preserve">. Test began at </w:t>
@@ -5393,7 +5393,7 @@
               <w:rPr>
                 <w:i/>
               </w:rPr>
-              <w:t>..\..\2020-03-23_full_manual_with_errors\_001.txt</w:t>
+              <w:t>..\..\logs\2020-03-23_full_manual_with_errors\_001.txt</w:t>
             </w:r>
             <w:r>
               <w:t xml:space="preserve">. Test began at </w:t>
@@ -5458,7 +5458,7 @@
               <w:rPr>
                 <w:i/>
               </w:rPr>
-              <w:t>..\..\2020-03-23_full_manual_with_errors\_001.txt</w:t>
+              <w:t>..\..\logs\2020-03-23_full_manual_with_errors\_001.txt</w:t>
             </w:r>
             <w:r>
               <w:t xml:space="preserve">. Test began at </w:t>
@@ -5524,7 +5524,7 @@
               <w:rPr>
                 <w:i/>
               </w:rPr>
-              <w:t>..\..\2020-03-23_full_manual_with_errors\_001.txt</w:t>
+              <w:t>..\..\logs\2020-03-23_full_manual_with_errors\_001.txt</w:t>
             </w:r>
             <w:r>
               <w:t xml:space="preserve">. Test began at </w:t>
@@ -5594,7 +5594,7 @@
               <w:rPr>
                 <w:i/>
               </w:rPr>
-              <w:t>..\..\2020-03-23_full_manual_with_errors\_001.txt</w:t>
+              <w:t>..\..\logs\2020-03-23_full_manual_with_errors\_001.txt</w:t>
             </w:r>
             <w:r>
               <w:t xml:space="preserve">. Test began at </w:t>
@@ -5664,7 +5664,7 @@
               <w:rPr>
                 <w:i/>
               </w:rPr>
-              <w:t>..\..\2020-03-23_full_manual_with_errors\_001.txt</w:t>
+              <w:t>..\..\logs\2020-03-23_full_manual_with_errors\_001.txt</w:t>
             </w:r>
             <w:r>
               <w:t xml:space="preserve">. Test began at </w:t>
@@ -5734,7 +5734,7 @@
               <w:rPr>
                 <w:i/>
               </w:rPr>
-              <w:t>..\..\2020-03-23_full_manual_with_errors\_001.txt</w:t>
+              <w:t>..\..\logs\2020-03-23_full_manual_with_errors\_001.txt</w:t>
             </w:r>
             <w:r>
               <w:t xml:space="preserve">. Test began at </w:t>
@@ -5803,7 +5803,7 @@
               <w:rPr>
                 <w:i/>
               </w:rPr>
-              <w:t>..\..\2020-03-23_full_manual_with_errors\_001.txt</w:t>
+              <w:t>..\..\logs\2020-03-23_full_manual_with_errors\_001.txt</w:t>
             </w:r>
             <w:r>
               <w:t xml:space="preserve">. Test began at </w:t>
@@ -5868,7 +5868,7 @@
               <w:rPr>
                 <w:i/>
               </w:rPr>
-              <w:t>..\..\2020-03-23_full_manual_with_errors\_001.txt</w:t>
+              <w:t>..\..\logs\2020-03-23_full_manual_with_errors\_001.txt</w:t>
             </w:r>
             <w:r>
               <w:t xml:space="preserve">. Test began at </w:t>
@@ -5933,7 +5933,7 @@
               <w:rPr>
                 <w:i/>
               </w:rPr>
-              <w:t>..\..\2020-03-23_full_manual_with_errors\_001.txt</w:t>
+              <w:t>..\..\logs\2020-03-23_full_manual_with_errors\_001.txt</w:t>
             </w:r>
             <w:r>
               <w:t xml:space="preserve">. Test began at </w:t>
@@ -5998,7 +5998,7 @@
               <w:rPr>
                 <w:i/>
               </w:rPr>
-              <w:t>..\..\2020-03-23_full_manual_with_errors\_001.txt</w:t>
+              <w:t>..\..\logs\2020-03-23_full_manual_with_errors\_001.txt</w:t>
             </w:r>
             <w:r>
               <w:t xml:space="preserve">. Test began at </w:t>
@@ -6063,7 +6063,7 @@
               <w:rPr>
                 <w:i/>
               </w:rPr>
-              <w:t>..\..\2020-03-23_full_manual_with_errors\_001.txt</w:t>
+              <w:t>..\..\logs\2020-03-23_full_manual_with_errors\_001.txt</w:t>
             </w:r>
             <w:r>
               <w:t xml:space="preserve">. Test began at </w:t>
@@ -6128,7 +6128,7 @@
               <w:rPr>
                 <w:i/>
               </w:rPr>
-              <w:t>..\..\2020-03-23_full_manual_with_errors\_001.txt</w:t>
+              <w:t>..\..\logs\2020-03-23_full_manual_with_errors\_001.txt</w:t>
             </w:r>
             <w:r>
               <w:t xml:space="preserve">. Test began at </w:t>
@@ -6193,7 +6193,7 @@
               <w:rPr>
                 <w:i/>
               </w:rPr>
-              <w:t>..\..\2020-03-23_full_manual_with_errors\_001.txt</w:t>
+              <w:t>..\..\logs\2020-03-23_full_manual_with_errors\_001.txt</w:t>
             </w:r>
             <w:r>
               <w:t xml:space="preserve">. Test began at </w:t>
@@ -6259,7 +6259,7 @@
               <w:rPr>
                 <w:i/>
               </w:rPr>
-              <w:t>..\..\2020-03-23_full_manual_with_errors\_001.txt</w:t>
+              <w:t>..\..\logs\2020-03-23_full_manual_with_errors\_001.txt</w:t>
             </w:r>
             <w:r>
               <w:t xml:space="preserve">. Test began at </w:t>
@@ -6328,7 +6328,7 @@
               <w:rPr>
                 <w:i/>
               </w:rPr>
-              <w:t>..\..\2020-03-23_full_manual_with_errors\_001.txt</w:t>
+              <w:t>..\..\logs\2020-03-23_full_manual_with_errors\_001.txt</w:t>
             </w:r>
             <w:r>
               <w:t xml:space="preserve">. Test began at </w:t>
@@ -6393,7 +6393,7 @@
               <w:rPr>
                 <w:i/>
               </w:rPr>
-              <w:t>..\..\2020-03-23_full_manual_with_errors\_001.txt</w:t>
+              <w:t>..\..\logs\2020-03-23_full_manual_with_errors\_001.txt</w:t>
             </w:r>
             <w:r>
               <w:t xml:space="preserve">. Test began at </w:t>
@@ -6458,7 +6458,7 @@
               <w:rPr>
                 <w:i/>
               </w:rPr>
-              <w:t>..\..\2020-03-23_full_manual_with_errors\_001.txt</w:t>
+              <w:t>..\..\logs\2020-03-23_full_manual_with_errors\_001.txt</w:t>
             </w:r>
             <w:r>
               <w:t xml:space="preserve">. Test began at </w:t>
@@ -6523,7 +6523,7 @@
               <w:rPr>
                 <w:i/>
               </w:rPr>
-              <w:t>..\..\2020-03-23_full_manual_with_errors\_001.txt</w:t>
+              <w:t>..\..\logs\2020-03-23_full_manual_with_errors\_001.txt</w:t>
             </w:r>
             <w:r>
               <w:t xml:space="preserve">. Test began at </w:t>
@@ -6588,7 +6588,7 @@
               <w:rPr>
                 <w:i/>
               </w:rPr>
-              <w:t>..\..\2020-03-23_full_manual_with_errors\_001.txt</w:t>
+              <w:t>..\..\logs\2020-03-23_full_manual_with_errors\_001.txt</w:t>
             </w:r>
             <w:r>
               <w:t xml:space="preserve">. Test began at </w:t>
@@ -6653,7 +6653,7 @@
               <w:rPr>
                 <w:i/>
               </w:rPr>
-              <w:t>..\..\2020-03-23_full_manual_with_errors\_001.txt</w:t>
+              <w:t>..\..\logs\2020-03-23_full_manual_with_errors\_001.txt</w:t>
             </w:r>
             <w:r>
               <w:t xml:space="preserve">. Test began at </w:t>
@@ -6718,7 +6718,7 @@
               <w:rPr>
                 <w:i/>
               </w:rPr>
-              <w:t>..\..\2020-03-23_full_manual_with_errors\_001.txt</w:t>
+              <w:t>..\..\logs\2020-03-23_full_manual_with_errors\_001.txt</w:t>
             </w:r>
             <w:r>
               <w:t xml:space="preserve">. Test began at </w:t>
@@ -6783,7 +6783,7 @@
               <w:rPr>
                 <w:i/>
               </w:rPr>
-              <w:t>..\..\2020-03-23_full_manual_with_errors\_001.txt</w:t>
+              <w:t>..\..\logs\2020-03-23_full_manual_with_errors\_001.txt</w:t>
             </w:r>
             <w:r>
               <w:t xml:space="preserve">. Test began at </w:t>
@@ -6848,7 +6848,7 @@
               <w:rPr>
                 <w:i/>
               </w:rPr>
-              <w:t>..\..\2020-03-23_full_manual_with_errors\_001.txt</w:t>
+              <w:t>..\..\logs\2020-03-23_full_manual_with_errors\_001.txt</w:t>
             </w:r>
             <w:r>
               <w:t xml:space="preserve">. Test began at </w:t>
@@ -6913,7 +6913,7 @@
               <w:rPr>
                 <w:i/>
               </w:rPr>
-              <w:t>..\..\2020-03-23_full_manual_with_errors\_001.txt</w:t>
+              <w:t>..\..\logs\2020-03-23_full_manual_with_errors\_001.txt</w:t>
             </w:r>
             <w:r>
               <w:t xml:space="preserve">. Test began at </w:t>
@@ -6978,7 +6978,7 @@
               <w:rPr>
                 <w:i/>
               </w:rPr>
-              <w:t>..\..\2020-03-23_full_manual_with_errors\_001.txt</w:t>
+              <w:t>..\..\logs\2020-03-23_full_manual_with_errors\_001.txt</w:t>
             </w:r>
             <w:r>
               <w:t xml:space="preserve">. Test began at </w:t>

</xml_diff>